<commit_message>
Added pictures(Upload form and database table)
</commit_message>
<xml_diff>
--- a/Mds_prezentare.docx
+++ b/Mds_prezentare.docx
@@ -45,7 +45,6 @@
           <w:color w:val="auto"/>
           <w:spacing w:val="0"/>
           <w:sz w:val="28"/>
-          <w:shd w:fill="auto" w:val="clear"/>
         </w:rPr>
       </w:r>
     </w:p>
@@ -371,7 +370,7 @@
           <w:sz w:val="24"/>
           <w:shd w:fill="auto" w:val="clear"/>
         </w:rPr>
-        <w:t>descriere caine</w:t>
+        <w:t>nume</w:t>
       </w:r>
     </w:p>
     <w:p>
@@ -393,7 +392,7 @@
           <w:sz w:val="24"/>
           <w:shd w:fill="auto" w:val="clear"/>
         </w:rPr>
-        <w:t>taguri(rasa, deschis/inchis) ajuta la o eventuala cautare/sortare</w:t>
+        <w:t>descriere caine</w:t>
       </w:r>
     </w:p>
     <w:p>
@@ -415,7 +414,7 @@
           <w:sz w:val="24"/>
           <w:shd w:fill="auto" w:val="clear"/>
         </w:rPr>
-        <w:t>poze</w:t>
+        <w:t>taguri(rasa, deschis/inchis) ajuta la o eventuala cautare/sortare</w:t>
       </w:r>
     </w:p>
     <w:p>
@@ -437,7 +436,7 @@
           <w:sz w:val="24"/>
           <w:shd w:fill="auto" w:val="clear"/>
         </w:rPr>
-        <w:t>sex</w:t>
+        <w:t>poze</w:t>
       </w:r>
     </w:p>
     <w:p>
@@ -459,7 +458,51 @@
           <w:sz w:val="24"/>
           <w:shd w:fill="auto" w:val="clear"/>
         </w:rPr>
+        <w:t>sex</w:t>
+      </w:r>
+    </w:p>
+    <w:p>
+      <w:pPr>
+        <w:pStyle w:val="Normal"/>
+        <w:numPr>
+          <w:ilvl w:val="0"/>
+          <w:numId w:val="6"/>
+        </w:numPr>
+        <w:spacing w:lineRule="exact" w:line="259" w:before="0" w:after="160"/>
+        <w:jc w:val="left"/>
+        <w:rPr/>
+      </w:pPr>
+      <w:r>
+        <w:rPr>
+          <w:rFonts w:eastAsia="Calibri" w:cs="Calibri"/>
+          <w:color w:val="auto"/>
+          <w:spacing w:val="0"/>
+          <w:sz w:val="24"/>
+          <w:shd w:fill="auto" w:val="clear"/>
+        </w:rPr>
         <w:t>varsta</w:t>
+      </w:r>
+    </w:p>
+    <w:p>
+      <w:pPr>
+        <w:pStyle w:val="Normal"/>
+        <w:numPr>
+          <w:ilvl w:val="0"/>
+          <w:numId w:val="6"/>
+        </w:numPr>
+        <w:spacing w:lineRule="exact" w:line="259" w:before="0" w:after="160"/>
+        <w:jc w:val="left"/>
+        <w:rPr/>
+      </w:pPr>
+      <w:r>
+        <w:rPr>
+          <w:rFonts w:eastAsia="Calibri" w:cs="Calibri"/>
+          <w:color w:val="auto"/>
+          <w:spacing w:val="0"/>
+          <w:sz w:val="24"/>
+          <w:shd w:fill="auto" w:val="clear"/>
+        </w:rPr>
+        <w:t>pictures</w:t>
       </w:r>
     </w:p>
     <w:p>
@@ -725,6 +768,148 @@
           <w:shd w:fill="auto" w:val="clear"/>
         </w:rPr>
         <w:t xml:space="preserve">cainii adoptati vor fi adaugati in aceasta lista </w:t>
+      </w:r>
+    </w:p>
+    <w:p>
+      <w:pPr>
+        <w:pStyle w:val="Normal"/>
+        <w:numPr>
+          <w:ilvl w:val="0"/>
+          <w:numId w:val="0"/>
+        </w:numPr>
+        <w:spacing w:lineRule="exact" w:line="259" w:before="0" w:after="160"/>
+        <w:ind w:left="0" w:right="0" w:hanging="0"/>
+        <w:jc w:val="both"/>
+        <w:rPr/>
+      </w:pPr>
+      <w:r>
+        <w:rPr>
+          <w:rFonts w:eastAsia="Calibri" w:cs="Calibri"/>
+          <w:color w:val="auto"/>
+          <w:spacing w:val="0"/>
+          <w:sz w:val="24"/>
+          <w:shd w:fill="auto" w:val="clear"/>
+        </w:rPr>
+        <w:t>Ca user vreau sa pot vedea o lista de caini</w:t>
+      </w:r>
+    </w:p>
+    <w:p>
+      <w:pPr>
+        <w:pStyle w:val="Normal"/>
+        <w:spacing w:lineRule="exact" w:line="259" w:before="0" w:after="160"/>
+        <w:ind w:right="0" w:hanging="0"/>
+        <w:jc w:val="both"/>
+        <w:rPr/>
+      </w:pPr>
+      <w:r>
+        <w:rPr>
+          <w:rFonts w:eastAsia="Calibri" w:cs="Calibri"/>
+          <w:color w:val="auto"/>
+          <w:spacing w:val="0"/>
+          <w:sz w:val="24"/>
+          <w:shd w:fill="auto" w:val="clear"/>
+        </w:rPr>
+        <w:t>Ca user vreau sa pot adauga cometarii la anunturi</w:t>
+      </w:r>
+    </w:p>
+    <w:p>
+      <w:pPr>
+        <w:pStyle w:val="Normal"/>
+        <w:spacing w:lineRule="exact" w:line="259" w:before="0" w:after="160"/>
+        <w:ind w:right="0" w:hanging="0"/>
+        <w:jc w:val="both"/>
+        <w:rPr/>
+      </w:pPr>
+      <w:r>
+        <w:rPr>
+          <w:rFonts w:eastAsia="Calibri" w:cs="Calibri"/>
+          <w:color w:val="auto"/>
+          <w:spacing w:val="0"/>
+          <w:sz w:val="24"/>
+          <w:shd w:fill="auto" w:val="clear"/>
+        </w:rPr>
+        <w:t>Ca user vreau sa pot arata interesul in adoptia unui catel</w:t>
+      </w:r>
+    </w:p>
+    <w:p>
+      <w:pPr>
+        <w:pStyle w:val="Normal"/>
+        <w:spacing w:lineRule="exact" w:line="259" w:before="0" w:after="160"/>
+        <w:ind w:right="0" w:hanging="0"/>
+        <w:jc w:val="both"/>
+        <w:rPr/>
+      </w:pPr>
+      <w:r>
+        <w:rPr>
+          <w:rFonts w:eastAsia="Calibri" w:cs="Calibri"/>
+          <w:color w:val="auto"/>
+          <w:spacing w:val="0"/>
+          <w:sz w:val="24"/>
+          <w:shd w:fill="auto" w:val="clear"/>
+        </w:rPr>
+        <w:t>Ca admin vreau sa pot adauga postari</w:t>
+      </w:r>
+    </w:p>
+    <w:p>
+      <w:pPr>
+        <w:pStyle w:val="Normal"/>
+        <w:spacing w:lineRule="exact" w:line="259" w:before="0" w:after="160"/>
+        <w:ind w:right="0" w:hanging="0"/>
+        <w:jc w:val="both"/>
+        <w:rPr/>
+      </w:pPr>
+      <w:r>
+        <w:rPr>
+          <w:rFonts w:eastAsia="Calibri" w:cs="Calibri"/>
+          <w:color w:val="auto"/>
+          <w:spacing w:val="0"/>
+          <w:sz w:val="24"/>
+          <w:shd w:fill="auto" w:val="clear"/>
+        </w:rPr>
+        <w:t>Ca admin vreau sa pot marca postari ca Inchis/deschis</w:t>
+      </w:r>
+    </w:p>
+    <w:p>
+      <w:pPr>
+        <w:pStyle w:val="Normal"/>
+        <w:spacing w:lineRule="exact" w:line="259" w:before="0" w:after="160"/>
+        <w:ind w:right="0" w:hanging="0"/>
+        <w:jc w:val="both"/>
+        <w:rPr/>
+      </w:pPr>
+      <w:r>
+        <w:rPr>
+          <w:rFonts w:eastAsia="Calibri" w:cs="Calibri"/>
+          <w:color w:val="auto"/>
+          <w:spacing w:val="0"/>
+          <w:sz w:val="24"/>
+          <w:shd w:fill="auto" w:val="clear"/>
+        </w:rPr>
+        <w:t>Ca admin vreau sa pot vedea o lista cu toti userii</w:t>
+      </w:r>
+    </w:p>
+    <w:p>
+      <w:pPr>
+        <w:pStyle w:val="Normal"/>
+        <w:spacing w:lineRule="exact" w:line="259" w:before="0" w:after="160"/>
+        <w:ind w:right="0" w:hanging="0"/>
+        <w:jc w:val="both"/>
+        <w:rPr>
+          <w:rFonts w:eastAsia="Calibri" w:cs="Calibri"/>
+          <w:color w:val="auto"/>
+          <w:spacing w:val="0"/>
+          <w:sz w:val="24"/>
+        </w:rPr>
+      </w:pPr>
+      <w:r>
+        <w:rPr>
+          <w:rFonts w:eastAsia="Calibri" w:cs="Calibri"/>
+          <w:color w:val="auto"/>
+          <w:spacing w:val="0"/>
+          <w:sz w:val="24"/>
+          <w:shd w:fill="auto" w:val="clear"/>
+        </w:rPr>
+        <w:t>Ca admin vreau sa pot creea noi admini</w:t>
       </w:r>
     </w:p>
     <w:sectPr>
@@ -753,6 +938,7 @@
       </w:pPr>
       <w:rPr>
         <w:rFonts w:ascii="Symbol" w:hAnsi="Symbol" w:cs="Symbol" w:hint="default"/>
+        <w:sz w:val="24"/>
         <w:rFonts w:cs="OpenSymbol"/>
       </w:rPr>
     </w:lvl>
@@ -868,6 +1054,8 @@
       </w:pPr>
       <w:rPr>
         <w:rFonts w:ascii="Symbol" w:hAnsi="Symbol" w:cs="Symbol" w:hint="default"/>
+        <w:sz w:val="24"/>
+        <w:rFonts w:cs="Symbol"/>
       </w:rPr>
     </w:lvl>
     <w:lvl w:ilvl="1">
@@ -978,6 +1166,8 @@
       </w:pPr>
       <w:rPr>
         <w:rFonts w:ascii="Symbol" w:hAnsi="Symbol" w:cs="Symbol" w:hint="default"/>
+        <w:sz w:val="24"/>
+        <w:rFonts w:cs="Symbol"/>
       </w:rPr>
     </w:lvl>
     <w:lvl w:ilvl="1">
@@ -1088,6 +1278,8 @@
       </w:pPr>
       <w:rPr>
         <w:rFonts w:ascii="Symbol" w:hAnsi="Symbol" w:cs="Symbol" w:hint="default"/>
+        <w:sz w:val="24"/>
+        <w:rFonts w:cs="Symbol"/>
       </w:rPr>
     </w:lvl>
     <w:lvl w:ilvl="1">
@@ -1198,6 +1390,7 @@
       </w:pPr>
       <w:rPr>
         <w:rFonts w:ascii="Symbol" w:hAnsi="Symbol" w:cs="Symbol" w:hint="default"/>
+        <w:rFonts w:cs="Symbol"/>
       </w:rPr>
     </w:lvl>
     <w:lvl w:ilvl="1">
@@ -1566,7 +1759,6 @@
       <w:rPr>
         <w:rFonts w:ascii="Calibri" w:hAnsi="Calibri" w:eastAsia="NSimSun" w:cs="Arial"/>
         <w:kern w:val="2"/>
-        <w:sz w:val="22"/>
         <w:szCs w:val="24"/>
         <w:lang w:val="en-US" w:eastAsia="zh-CN" w:bidi="hi-IN"/>
       </w:rPr>
@@ -1580,6 +1772,8 @@
     <w:qFormat/>
     <w:pPr>
       <w:widowControl w:val="false"/>
+      <w:bidi w:val="0"/>
+      <w:jc w:val="left"/>
     </w:pPr>
     <w:rPr>
       <w:rFonts w:ascii="Calibri" w:hAnsi="Calibri" w:eastAsia="NSimSun" w:cs="Arial"/>
@@ -1601,6 +1795,115 @@
     <w:name w:val="Numbering Symbols"/>
     <w:qFormat/>
     <w:rPr/>
+  </w:style>
+  <w:style w:type="character" w:styleId="ListLabel1">
+    <w:name w:val="ListLabel 1"/>
+    <w:qFormat/>
+    <w:rPr>
+      <w:rFonts w:ascii="Calibri" w:hAnsi="Calibri" w:cs="OpenSymbol"/>
+      <w:sz w:val="24"/>
+    </w:rPr>
+  </w:style>
+  <w:style w:type="character" w:styleId="ListLabel2">
+    <w:name w:val="ListLabel 2"/>
+    <w:qFormat/>
+    <w:rPr>
+      <w:rFonts w:cs="OpenSymbol"/>
+    </w:rPr>
+  </w:style>
+  <w:style w:type="character" w:styleId="ListLabel3">
+    <w:name w:val="ListLabel 3"/>
+    <w:qFormat/>
+    <w:rPr>
+      <w:rFonts w:ascii="Calibri" w:hAnsi="Calibri" w:cs="Symbol"/>
+      <w:sz w:val="24"/>
+    </w:rPr>
+  </w:style>
+  <w:style w:type="character" w:styleId="ListLabel4">
+    <w:name w:val="ListLabel 4"/>
+    <w:qFormat/>
+    <w:rPr>
+      <w:rFonts w:ascii="Calibri" w:hAnsi="Calibri" w:cs="Symbol"/>
+      <w:sz w:val="24"/>
+    </w:rPr>
+  </w:style>
+  <w:style w:type="character" w:styleId="ListLabel5">
+    <w:name w:val="ListLabel 5"/>
+    <w:qFormat/>
+    <w:rPr>
+      <w:rFonts w:ascii="Calibri" w:hAnsi="Calibri" w:cs="Symbol"/>
+      <w:sz w:val="24"/>
+    </w:rPr>
+  </w:style>
+  <w:style w:type="character" w:styleId="ListLabel6">
+    <w:name w:val="ListLabel 6"/>
+    <w:qFormat/>
+    <w:rPr>
+      <w:rFonts w:cs="Symbol"/>
+    </w:rPr>
+  </w:style>
+  <w:style w:type="character" w:styleId="ListLabel7">
+    <w:name w:val="ListLabel 7"/>
+    <w:qFormat/>
+    <w:rPr>
+      <w:rFonts w:cs="OpenSymbol"/>
+    </w:rPr>
+  </w:style>
+  <w:style w:type="character" w:styleId="ListLabel8">
+    <w:name w:val="ListLabel 8"/>
+    <w:qFormat/>
+    <w:rPr>
+      <w:rFonts w:cs="OpenSymbol"/>
+    </w:rPr>
+  </w:style>
+  <w:style w:type="character" w:styleId="ListLabel9">
+    <w:name w:val="ListLabel 9"/>
+    <w:qFormat/>
+    <w:rPr>
+      <w:rFonts w:cs="OpenSymbol"/>
+    </w:rPr>
+  </w:style>
+  <w:style w:type="character" w:styleId="ListLabel10">
+    <w:name w:val="ListLabel 10"/>
+    <w:qFormat/>
+    <w:rPr>
+      <w:rFonts w:cs="OpenSymbol"/>
+    </w:rPr>
+  </w:style>
+  <w:style w:type="character" w:styleId="ListLabel11">
+    <w:name w:val="ListLabel 11"/>
+    <w:qFormat/>
+    <w:rPr>
+      <w:rFonts w:cs="OpenSymbol"/>
+    </w:rPr>
+  </w:style>
+  <w:style w:type="character" w:styleId="ListLabel12">
+    <w:name w:val="ListLabel 12"/>
+    <w:qFormat/>
+    <w:rPr>
+      <w:rFonts w:cs="OpenSymbol"/>
+    </w:rPr>
+  </w:style>
+  <w:style w:type="character" w:styleId="ListLabel13">
+    <w:name w:val="ListLabel 13"/>
+    <w:qFormat/>
+    <w:rPr>
+      <w:rFonts w:cs="OpenSymbol"/>
+    </w:rPr>
+  </w:style>
+  <w:style w:type="character" w:styleId="ListLabel14">
+    <w:name w:val="ListLabel 14"/>
+    <w:qFormat/>
+    <w:rPr>
+      <w:rFonts w:cs="OpenSymbol"/>
+    </w:rPr>
+  </w:style>
+  <w:style w:type="character" w:styleId="ListLabel15">
+    <w:name w:val="ListLabel 15"/>
+    <w:qFormat/>
+    <w:rPr>
+      <w:rFonts w:cs="OpenSymbol"/>
+    </w:rPr>
   </w:style>
   <w:style w:type="paragraph" w:styleId="Heading">
     <w:name w:val="Heading"/>

</xml_diff>